<commit_message>
Report + Appendix update
</commit_message>
<xml_diff>
--- a/Report/Industrial Team Project Report.docx
+++ b/Report/Industrial Team Project Report.docx
@@ -230,6 +230,7 @@
           <w:id w:val="1690486816"/>
           <w:citation/>
         </w:sdtPr>
+        <w:sdtEndPr/>
         <w:sdtContent>
           <w:r>
             <w:fldChar w:fldCharType="begin"/>
@@ -285,6 +286,7 @@
           <w:id w:val="-5672169"/>
           <w:citation/>
         </w:sdtPr>
+        <w:sdtEndPr/>
         <w:sdtContent>
           <w:r>
             <w:fldChar w:fldCharType="begin"/>
@@ -428,8 +430,6 @@
       <w:r>
         <w:t xml:space="preserve">want </w:t>
       </w:r>
-      <w:bookmarkStart w:id="0" w:name="_GoBack"/>
-      <w:bookmarkEnd w:id="0"/>
       <w:r>
         <w:t xml:space="preserve"> two field tests videos to help farmers understand how to do these tests.</w:t>
       </w:r>
@@ -1315,6 +1315,7 @@
           <w:id w:val="-1278787355"/>
           <w:citation/>
         </w:sdtPr>
+        <w:sdtEndPr/>
         <w:sdtContent>
           <w:r>
             <w:fldChar w:fldCharType="begin"/>
@@ -1347,6 +1348,7 @@
           <w:id w:val="941500168"/>
           <w:citation/>
         </w:sdtPr>
+        <w:sdtEndPr/>
         <w:sdtContent>
           <w:r>
             <w:fldChar w:fldCharType="begin"/>
@@ -1376,6 +1378,7 @@
           <w:id w:val="2086882356"/>
           <w:citation/>
         </w:sdtPr>
+        <w:sdtEndPr/>
         <w:sdtContent>
           <w:r>
             <w:fldChar w:fldCharType="begin"/>
@@ -1866,6 +1869,7 @@
           <w:id w:val="-671103860"/>
           <w:citation/>
         </w:sdtPr>
+        <w:sdtEndPr/>
         <w:sdtContent>
           <w:r>
             <w:fldChar w:fldCharType="begin"/>
@@ -3063,122 +3067,68 @@
         <w:t xml:space="preserve">During </w:t>
       </w:r>
       <w:r>
-        <w:t>the course of sprint 2 the team came across more challenges…….</w:t>
-      </w:r>
-      <w:r>
-        <w:t xml:space="preserve"> </w:t>
-      </w:r>
-    </w:p>
-    <w:p>
-      <w:pPr>
-        <w:pStyle w:val="ListParagraph"/>
-        <w:numPr>
-          <w:ilvl w:val="0"/>
-          <w:numId w:val="24"/>
-        </w:numPr>
-      </w:pPr>
-      <w:r>
-        <w:t>Php queries</w:t>
-      </w:r>
-    </w:p>
-    <w:p>
-      <w:pPr>
-        <w:pStyle w:val="ListParagraph"/>
-        <w:numPr>
-          <w:ilvl w:val="0"/>
-          <w:numId w:val="24"/>
-        </w:numPr>
-      </w:pPr>
-      <w:r>
-        <w:t>Website</w:t>
-      </w:r>
-    </w:p>
-    <w:p>
-      <w:pPr>
-        <w:pStyle w:val="ListParagraph"/>
-        <w:numPr>
-          <w:ilvl w:val="0"/>
-          <w:numId w:val="24"/>
-        </w:numPr>
-      </w:pPr>
-      <w:r>
-        <w:t>Expert system</w:t>
-      </w:r>
-    </w:p>
-    <w:p>
-      <w:pPr>
-        <w:pStyle w:val="ListParagraph"/>
-        <w:numPr>
-          <w:ilvl w:val="0"/>
-          <w:numId w:val="24"/>
-        </w:numPr>
-      </w:pPr>
-      <w:r>
-        <w:t>Bootstrap</w:t>
-      </w:r>
-    </w:p>
-    <w:p>
-      <w:pPr>
-        <w:pStyle w:val="ListParagraph"/>
-        <w:numPr>
-          <w:ilvl w:val="0"/>
-          <w:numId w:val="24"/>
-        </w:numPr>
-      </w:pPr>
-      <w:r>
-        <w:t>Pinch zoom</w:t>
-      </w:r>
-    </w:p>
-    <w:p>
-      <w:pPr>
-        <w:ind w:left="360"/>
-      </w:pPr>
+        <w:t>the course of sprint 2 the tea</w:t>
+      </w:r>
+      <w:r>
+        <w:t>m came across more technical challenges. For the website we had to build the website in PHP for reasons discussed in design decisions. The team have little experience with PHP so it took some getting used to and you cannot compile PHP script to find errors so sometimes it is hard to spot minor mistakes like missing semi-colons. In general the website was fine to build the only issues was the PHP queries communicating with SQLite.</w:t>
+      </w:r>
+    </w:p>
+    <w:p>
+      <w:r>
+        <w:t xml:space="preserve">Expert system </w:t>
+      </w:r>
+    </w:p>
+    <w:p>
+      <w:r>
+        <w:t>Syncing</w:t>
+      </w:r>
+    </w:p>
+    <w:p>
       <w:r>
         <w:t>Challenges and successes</w:t>
       </w:r>
     </w:p>
     <w:p>
-      <w:pPr>
-        <w:ind w:left="360"/>
-      </w:pPr>
       <w:r>
         <w:t>Unit tests and refactoring</w:t>
       </w:r>
     </w:p>
     <w:p>
       <w:r>
-        <w:t xml:space="preserve">      Meeting and retrospective</w:t>
+        <w:t xml:space="preserve"> Meeting and retrospective</w:t>
       </w:r>
       <w:r>
         <w:t>s</w:t>
       </w:r>
-    </w:p>
-    <w:p>
-      <w:r>
-        <w:t xml:space="preserve">      </w:t>
-      </w:r>
-      <w:r>
-        <w:t>User guide video</w:t>
-      </w:r>
-      <w:r>
-        <w:t xml:space="preserve"> + source code + tasks people completed and how long they took throughout the backlog – how the backlog managed the implementation. Burndown chart ?</w:t>
-      </w:r>
-    </w:p>
-    <w:p>
-      <w:pPr>
-        <w:jc w:val="center"/>
-        <w:rPr>
-          <w:b/>
-        </w:rPr>
-      </w:pPr>
-      <w:r>
-        <w:rPr>
-          <w:b/>
-        </w:rPr>
-        <w:t xml:space="preserve">Confidentiality, professionalism, image rights </w:t>
-      </w:r>
-    </w:p>
-    <w:p/>
+      <w:r>
+        <w:t>. Burndown charts ?</w:t>
+      </w:r>
+    </w:p>
+    <w:p>
+      <w:r>
+        <w:t>A video user guide was created to show how to use the application and website developed over the two sprints this can be found in the appendix. The source code developed can also be found in the appendix.</w:t>
+      </w:r>
+    </w:p>
+    <w:p>
+      <w:r>
+        <w:t>The team managed the development through daily meetings and a sprint backlog. The sprint backlog shows the requirements, tasks relating to each requirement, who is doing them and how long it would take to get done. The sprint backlog was vital to help manage the project</w:t>
+      </w:r>
+      <w:r>
+        <w:t xml:space="preserve"> as the team could see all tasks that were still to be done or in progress. The sprint backlogs for each sprint can also be found in the appendix.</w:t>
+      </w:r>
+    </w:p>
+    <w:p>
+      <w:pPr>
+        <w:jc w:val="left"/>
+      </w:pPr>
+      <w:r>
+        <w:t>Throughout the project the team had to be aware to always maintain professionalism. This involved making sure all the images used within the application had the correct rights and licences, that we keep all information given to us by the client confidential, maintain ethics for user testing and reference all code used that was developed by someone else. In the appendix lists the rights to the images being used.</w:t>
+      </w:r>
+    </w:p>
+    <w:p>
+      <w:bookmarkStart w:id="0" w:name="_GoBack"/>
+      <w:bookmarkEnd w:id="0"/>
+    </w:p>
     <w:p>
       <w:pPr>
         <w:rPr>
@@ -3207,6 +3157,7 @@
         <w:rPr>
           <w:b/>
         </w:rPr>
+        <w:lastRenderedPageBreak/>
         <w:t>Client evaluation</w:t>
       </w:r>
     </w:p>
@@ -3364,7 +3315,6 @@
         <w:rPr>
           <w:b/>
         </w:rPr>
-        <w:lastRenderedPageBreak/>
         <w:t>Look</w:t>
       </w:r>
     </w:p>
@@ -3988,7 +3938,7 @@
           <w:rPr>
             <w:noProof/>
           </w:rPr>
-          <w:t>2</w:t>
+          <w:t>11</w:t>
         </w:r>
         <w:r>
           <w:rPr>
@@ -7530,7 +7480,7 @@
 </file>
 
 <file path=customXml/itemProps1.xml><?xml version="1.0" encoding="utf-8"?>
-<ds:datastoreItem xmlns:ds="http://schemas.openxmlformats.org/officeDocument/2006/customXml" ds:itemID="{9D7786AA-C0C0-40AA-9A97-CBBE1852AE6A}">
+<ds:datastoreItem xmlns:ds="http://schemas.openxmlformats.org/officeDocument/2006/customXml" ds:itemID="{8BCFA6FA-CC52-4E06-B54D-8D8F44753D27}">
   <ds:schemaRefs>
     <ds:schemaRef ds:uri="http://schemas.openxmlformats.org/officeDocument/2006/bibliography"/>
   </ds:schemaRefs>

</xml_diff>

<commit_message>
Report First Draft - needs edited
</commit_message>
<xml_diff>
--- a/Report/Industrial Team Project Report.docx
+++ b/Report/Industrial Team Project Report.docx
@@ -3726,7 +3726,13 @@
     </w:p>
     <w:p>
       <w:r>
-        <w:t xml:space="preserve">The final product is an android application. The application has 4 tabs at the top of the application which represent glossary, expert system, video and settings. </w:t>
+        <w:t>The final product is an android application</w:t>
+      </w:r>
+      <w:r>
+        <w:t xml:space="preserve"> and a website</w:t>
+      </w:r>
+      <w:r>
+        <w:t xml:space="preserve">. The application has 4 tabs at the top of the application which represent glossary, expert system, video and settings. </w:t>
       </w:r>
     </w:p>
     <w:p>
@@ -3790,143 +3796,49 @@
       </w:r>
     </w:p>
     <w:p>
-      <w:pPr>
-        <w:rPr>
-          <w:b/>
-        </w:rPr>
-      </w:pPr>
-      <w:r>
-        <w:rPr>
-          <w:b/>
-        </w:rPr>
-        <w:t>Critical Appraisal</w:t>
-      </w:r>
-    </w:p>
-    <w:p>
-      <w:r>
-        <w:t>In terms of design decisions made over the course of the project the majority were successful. The team feel the choice of using PHP server side was good because it was easy to encode JSON with an image to send into the application which was a concern we had in the design stage. The team also feel the choice of working with Android was the best for the reasons stated during design decisions and the fact that time constraints for the project were tight and as a team be able to pick to have picked up a new technology. Our sketches from the design were also accurate in the majority of cases and generally look similar to how we envisioned the application which was good as it showed we understood the client’s needs.</w:t>
-      </w:r>
-    </w:p>
-    <w:p>
-      <w:r>
-        <w:t xml:space="preserve">In terms of implementation the team learnt a lot from our two sprints. We worked with a lot of new aspects of android we had never worked with before such as fragments, handling a large amount of images, sqlite and handling videos. In this project we needed some skills in handling compression and learnt a lot from the experience although a lot of time was wasted in the project handling memory out of bounds error and perhaps we could have benefitted from being taught about image/video handling in android before the project. Our main issue with implementation was technical hiccups like memory out of bound issues which we had to deal with which took quite a bit of </w:t>
-      </w:r>
-      <w:r>
-        <w:t>time to resolve and ate into time to build other features or work on documentation.</w:t>
-      </w:r>
-    </w:p>
-    <w:p>
-      <w:pPr>
-        <w:rPr>
-          <w:rFonts w:cs="Times New Roman"/>
-          <w:szCs w:val="20"/>
-        </w:rPr>
-      </w:pPr>
-      <w:r>
-        <w:rPr>
-          <w:rFonts w:cs="Times New Roman"/>
-          <w:szCs w:val="20"/>
-        </w:rPr>
-        <w:t xml:space="preserve">The agile method we feel was a good choice as we were able to prioritise the core features of the application for the client. Through this method we achieved all the set requirements for each sprint meaning we did not disappoint the client and reached the agreements made. Doing sprints allowed us to get feedback for core features as before our second client meeting we had completed the first sprint this enabled our application to be representative of what the client wanted. We had quite a few meeting with the client where we always acted on the feedback given to make the application </w:t>
-      </w:r>
-      <w:r>
-        <w:rPr>
-          <w:rFonts w:cs="Times New Roman"/>
-          <w:szCs w:val="20"/>
-        </w:rPr>
-        <w:lastRenderedPageBreak/>
-        <w:t xml:space="preserve">better. The team believes </w:t>
-      </w:r>
-      <w:r>
-        <w:rPr>
-          <w:rFonts w:cs="Times New Roman"/>
-          <w:szCs w:val="20"/>
-        </w:rPr>
-        <w:t>we worked well on meeting the client’s needs and the majority of feedback was always good.</w:t>
-      </w:r>
-    </w:p>
-    <w:p>
-      <w:pPr>
-        <w:rPr>
-          <w:rFonts w:cs="Times New Roman"/>
-          <w:szCs w:val="20"/>
-        </w:rPr>
-      </w:pPr>
-      <w:r>
-        <w:rPr>
-          <w:rFonts w:cs="Times New Roman"/>
-          <w:szCs w:val="20"/>
-        </w:rPr>
-        <w:t>Evaluation</w:t>
-      </w:r>
-    </w:p>
-    <w:p>
-      <w:pPr>
-        <w:rPr>
-          <w:rFonts w:cs="Times New Roman"/>
-          <w:szCs w:val="20"/>
-        </w:rPr>
-      </w:pPr>
-      <w:r>
-        <w:rPr>
-          <w:rFonts w:cs="Times New Roman"/>
-          <w:szCs w:val="20"/>
-        </w:rPr>
-        <w:t xml:space="preserve">Project management techniques such as the sprint backlog, risk assessment and minutes were all useful in understanding where the team was at, how to handle issues and what tasks still needed to be done. The team feel as though we all benefitted from these techniques. During the project we had some project management issues often with team members sometimes running late, not communicating issues they were having in development or not turning up when needed. We tried to resolve these issues as much as possible through sprint retrospectives and at group meetings or through messages on our facebook group. We tried to handle these issues as much as possible </w:t>
-      </w:r>
-      <w:r>
-        <w:rPr>
-          <w:rFonts w:cs="Times New Roman"/>
-          <w:szCs w:val="20"/>
-        </w:rPr>
-        <w:t>and voice concerns at managerial meetings if there was any.</w:t>
-      </w:r>
-    </w:p>
-    <w:p>
-      <w:pPr>
-        <w:rPr>
-          <w:rFonts w:cs="Times New Roman"/>
-          <w:szCs w:val="20"/>
-        </w:rPr>
-      </w:pPr>
-      <w:r>
-        <w:rPr>
-          <w:rFonts w:cs="Times New Roman"/>
-          <w:szCs w:val="20"/>
-        </w:rPr>
-        <w:t>Another difficulty was trying to create a fully Agile project where we had lots of documentation to develop and</w:t>
-      </w:r>
-      <w:r>
-        <w:rPr>
-          <w:rFonts w:cs="Times New Roman"/>
-          <w:szCs w:val="20"/>
-        </w:rPr>
-        <w:t xml:space="preserve"> in</w:t>
-      </w:r>
-      <w:r>
-        <w:rPr>
-          <w:rFonts w:cs="Times New Roman"/>
-          <w:szCs w:val="20"/>
-        </w:rPr>
-        <w:t xml:space="preserve"> an Agile method there really should be little documentation.</w:t>
-      </w:r>
-      <w:r>
-        <w:rPr>
-          <w:rFonts w:cs="Times New Roman"/>
-          <w:szCs w:val="20"/>
-        </w:rPr>
-        <w:t xml:space="preserve"> In Agile you also should have access to the client quite frequently and arrange meetings around your sprints this was difficult because we had pre-set times with the client which did not.</w:t>
+      <w:r>
+        <w:t xml:space="preserve">The website is stored at this location </w:t>
+      </w:r>
+      <w:hyperlink r:id="rId18" w:history="1">
+        <w:r>
+          <w:rPr>
+            <w:rStyle w:val="Hyperlink"/>
+          </w:rPr>
+          <w:t>https://zeno.computing.dundee.ac.uk/2014-projects/team1/admin_portal/admin.php</w:t>
+        </w:r>
+      </w:hyperlink>
+      <w:r>
+        <w:t xml:space="preserve"> and the login for the application is username: </w:t>
+      </w:r>
+      <w:hyperlink r:id="rId19" w:history="1">
+        <w:r>
+          <w:rPr>
+            <w:rStyle w:val="Hyperlink"/>
+          </w:rPr>
+          <w:t>admn@aol.co.uk</w:t>
+        </w:r>
+      </w:hyperlink>
+      <w:r>
+        <w:t xml:space="preserve"> and the password is pass.</w:t>
+      </w:r>
+    </w:p>
+    <w:p>
+      <w:r>
+        <w:t>Once you have passed the login page you can view the current data in the database. The user can select one of the rows of data and it will take you to a detailed view of the data. At this point you can edit the data you are viewing and update it. Then when the user presses sync in the android app they should then have the updated data.</w:t>
+      </w:r>
+    </w:p>
+    <w:p>
+      <w:r>
+        <w:t>You can also insert new data by going back to the view page and on the left hand side pressing insert new data which will give</w:t>
+      </w:r>
+      <w:r>
+        <w:t xml:space="preserve"> an area to insert new data into the application and again when you press sync in the application you will retrieve the new information.</w:t>
       </w:r>
       <w:bookmarkStart w:id="0" w:name="_GoBack"/>
       <w:bookmarkEnd w:id="0"/>
     </w:p>
     <w:p>
       <w:pPr>
-        <w:pStyle w:val="ListParagraph"/>
-        <w:numPr>
-          <w:ilvl w:val="0"/>
-          <w:numId w:val="10"/>
-        </w:numPr>
         <w:rPr>
           <w:b/>
         </w:rPr>
@@ -3935,200 +3847,245 @@
         <w:rPr>
           <w:b/>
         </w:rPr>
-        <w:t>Project management challenges</w:t>
-      </w:r>
-    </w:p>
-    <w:p>
-      <w:pPr>
-        <w:pStyle w:val="ListParagraph"/>
-        <w:numPr>
-          <w:ilvl w:val="0"/>
-          <w:numId w:val="10"/>
-        </w:numPr>
+        <w:t>Critical Appraisal</w:t>
+      </w:r>
+    </w:p>
+    <w:p>
+      <w:r>
+        <w:t>In terms of design decisions made over the course of the project the majority were successful. The team feel the choice of using PHP server side was good because it was easy to encode JSON with an image to send into the application which was a concern we had in the design stage. The team also feel the choice of working with Android was the best for the reasons stated during design decisions and the fact that time constraints for the project were tight and as a team be able to pick to have picked up a new technology. Our sketches from the design were also accurate in the majority of cases and generally look similar to how we envisioned the application which was good as it showed we understood the client’s needs.</w:t>
+      </w:r>
+    </w:p>
+    <w:p>
+      <w:r>
+        <w:t>In terms of implementation the team learnt a lot from our two sprints. We worked with a lot of new aspects of android we had never worked with before such as fragments, handling a large amount of images</w:t>
+      </w:r>
+      <w:r>
+        <w:t>, sqlite and handling videos. Although we learnt a lot from using these new techniques for</w:t>
+      </w:r>
+      <w:r>
+        <w:t xml:space="preserve"> this project we needed some skills in handling compression and </w:t>
+      </w:r>
+      <w:r>
+        <w:lastRenderedPageBreak/>
+        <w:t>learnt a lot from the experience although a lot of time was wasted in the project handling memory out of bounds error and perhaps we could have benefitted from being taught about image/video handling in android before the project. Our main issue with implementation was technical hiccups like memory out of bound issues which we had to deal with which took quite a bit of time to resolve and ate into time to build other features or work on documentation.</w:t>
+      </w:r>
+    </w:p>
+    <w:p>
+      <w:pPr>
+        <w:rPr>
+          <w:rFonts w:cs="Times New Roman"/>
+          <w:szCs w:val="20"/>
+        </w:rPr>
+      </w:pPr>
+      <w:r>
+        <w:rPr>
+          <w:rFonts w:cs="Times New Roman"/>
+          <w:szCs w:val="20"/>
+        </w:rPr>
+        <w:t>The agile method we feel was a good choice</w:t>
+      </w:r>
+      <w:r>
+        <w:rPr>
+          <w:rFonts w:cs="Times New Roman"/>
+          <w:szCs w:val="20"/>
+        </w:rPr>
+        <w:t xml:space="preserve"> to use</w:t>
+      </w:r>
+      <w:r>
+        <w:rPr>
+          <w:rFonts w:cs="Times New Roman"/>
+          <w:szCs w:val="20"/>
+        </w:rPr>
+        <w:t xml:space="preserve"> as we were able to prioritise the core features of the application for the client. Through this method we achieved all the set requirements for each sprint meaning we did not disappoint the client and reached the agreements made. Doing sprints allowed us to get feedback for core features as before our second client meeting we had completed the first sprint this enabled our application to be representative of what the client wanted. We had quite a few meeting with the client where we always acted on the feedback given to make the application better. The team believes we worked well on meeting the client’s needs and the majority of feedback was always good.</w:t>
+      </w:r>
+    </w:p>
+    <w:p>
+      <w:pPr>
+        <w:rPr>
+          <w:rFonts w:cs="Times New Roman"/>
+          <w:szCs w:val="20"/>
+        </w:rPr>
+      </w:pPr>
+      <w:r>
+        <w:rPr>
+          <w:rFonts w:cs="Times New Roman"/>
+          <w:szCs w:val="20"/>
+        </w:rPr>
+        <w:t>Evaluation</w:t>
+      </w:r>
+    </w:p>
+    <w:p>
+      <w:pPr>
+        <w:rPr>
+          <w:rFonts w:cs="Times New Roman"/>
+          <w:szCs w:val="20"/>
+        </w:rPr>
+      </w:pPr>
+      <w:r>
+        <w:rPr>
+          <w:rFonts w:cs="Times New Roman"/>
+          <w:szCs w:val="20"/>
+        </w:rPr>
+        <w:t xml:space="preserve">Project management techniques such as the sprint backlog, risk assessment and minutes were all useful in understanding where the team was at, how to handle issues and what tasks still needed to be done. The team feel as though we all benefitted from these techniques. During the project we had some project management issues often with team members sometimes running late, not communicating issues they were having in development or not turning up when needed. We tried to resolve these issues as much as possible through sprint retrospectives and at group meetings or through messages on our facebook group. We tried to handle these issues as much as possible </w:t>
+      </w:r>
+      <w:r>
+        <w:rPr>
+          <w:rFonts w:cs="Times New Roman"/>
+          <w:szCs w:val="20"/>
+        </w:rPr>
+        <w:t>and voice concerns at managerial meetings if there was any.</w:t>
+      </w:r>
+    </w:p>
+    <w:p>
+      <w:pPr>
+        <w:rPr>
+          <w:rFonts w:cs="Times New Roman"/>
+          <w:szCs w:val="20"/>
+        </w:rPr>
+      </w:pPr>
+      <w:r>
+        <w:rPr>
+          <w:rFonts w:cs="Times New Roman"/>
+          <w:szCs w:val="20"/>
+        </w:rPr>
+        <w:t xml:space="preserve">A challenge within the product </w:t>
+      </w:r>
+      <w:r>
+        <w:rPr>
+          <w:rFonts w:cs="Times New Roman"/>
+          <w:szCs w:val="20"/>
+        </w:rPr>
+        <w:t>was trying to create a fully Agile project where we had lots of documentation to develop and</w:t>
+      </w:r>
+      <w:r>
+        <w:rPr>
+          <w:rFonts w:cs="Times New Roman"/>
+          <w:szCs w:val="20"/>
+        </w:rPr>
+        <w:t xml:space="preserve"> in</w:t>
+      </w:r>
+      <w:r>
+        <w:rPr>
+          <w:rFonts w:cs="Times New Roman"/>
+          <w:szCs w:val="20"/>
+        </w:rPr>
+        <w:t xml:space="preserve"> an Agile method there really should be little documentation.</w:t>
+      </w:r>
+      <w:r>
+        <w:rPr>
+          <w:rFonts w:cs="Times New Roman"/>
+          <w:szCs w:val="20"/>
+        </w:rPr>
+        <w:t xml:space="preserve"> In Agile you also should have access to the client quite frequently and arrange meetings around your sprints this was difficult because we had pre-set times with th</w:t>
+      </w:r>
+      <w:r>
+        <w:rPr>
+          <w:rFonts w:cs="Times New Roman"/>
+          <w:szCs w:val="20"/>
+        </w:rPr>
+        <w:t xml:space="preserve">e client which did not always work with the way we organised the sprint. The time for the project did not work well with the way Agile projects should be organised which meant the style of </w:t>
+      </w:r>
+      <w:r>
+        <w:rPr>
+          <w:rFonts w:cs="Times New Roman"/>
+          <w:szCs w:val="20"/>
+        </w:rPr>
+        <w:t>doing Agile had to be changed slightly.</w:t>
+      </w:r>
+    </w:p>
+    <w:p>
+      <w:pPr>
+        <w:rPr>
+          <w:rFonts w:cs="Times New Roman"/>
+          <w:szCs w:val="20"/>
+        </w:rPr>
+      </w:pPr>
+      <w:r>
+        <w:rPr>
+          <w:rFonts w:cs="Times New Roman"/>
+          <w:szCs w:val="20"/>
+        </w:rPr>
+        <w:t xml:space="preserve">As a team we learnt the difficulties in a project when you do not always have the client close by and you need to produce something within a short time period especially if you are using the Agile method. Although this has been a challenge it has given us </w:t>
+      </w:r>
+      <w:r>
+        <w:rPr>
+          <w:rFonts w:cs="Times New Roman"/>
+          <w:szCs w:val="20"/>
+        </w:rPr>
+        <w:lastRenderedPageBreak/>
+        <w:t xml:space="preserve">industrial experience of what it might be like within an industry environment. </w:t>
+      </w:r>
+    </w:p>
+    <w:p>
+      <w:pPr>
         <w:rPr>
           <w:b/>
         </w:rPr>
       </w:pPr>
       <w:r>
         <w:rPr>
+          <w:rFonts w:cs="Times New Roman"/>
+          <w:szCs w:val="20"/>
+        </w:rPr>
+        <w:t xml:space="preserve">Due to the short time constraints in the project you do not have much time to plan the project before you need to start implementing. Over the course of the project the team came up with other solutions for the application in terms of database design or image storing which we didn’t have time to implement but would have been interesting to explore. Although we have created a solution which we believe works well, works offline and is scalable. In some aspects of the application there could be possible improvement or re-design due to more knowledge gained throughout the project. For example it was challenging to designing a database for the project when we didn’t understand much about the topic and didn’t have the best understanding of how the application would all work together especially with the website. When it got to the final week and we had spoken to the client more and had the website </w:t>
+      </w:r>
+    </w:p>
+    <w:p>
+      <w:pPr>
+        <w:rPr>
+          <w:rFonts w:cs="Times New Roman"/>
+          <w:szCs w:val="20"/>
+        </w:rPr>
+      </w:pPr>
+      <w:r>
+        <w:rPr>
+          <w:rFonts w:cs="Times New Roman"/>
+          <w:szCs w:val="20"/>
+        </w:rPr>
+        <w:t>built we realised we could have probably designed the database better. Perhaps if we had more time with the client and more time on the project we would have recognised the solutions earlier. Although if the team continued to develop the project these solutions could also be implemented then.</w:t>
+      </w:r>
+    </w:p>
+    <w:p>
+      <w:pPr>
+        <w:rPr>
           <w:b/>
         </w:rPr>
-        <w:t>Client expectations</w:t>
-      </w:r>
-    </w:p>
-    <w:p>
-      <w:pPr>
-        <w:pStyle w:val="ListParagraph"/>
-        <w:numPr>
-          <w:ilvl w:val="0"/>
-          <w:numId w:val="10"/>
-        </w:numPr>
+      </w:pPr>
+      <w:r>
         <w:rPr>
           <w:b/>
         </w:rPr>
-      </w:pPr>
-      <w:r>
-        <w:rPr>
+        <w:t>Summary &amp; Conclusion</w:t>
+      </w:r>
+    </w:p>
+    <w:p>
+      <w:pPr>
+        <w:rPr>
+          <w:rFonts w:cs="Times New Roman"/>
+          <w:szCs w:val="20"/>
+        </w:rPr>
+      </w:pPr>
+      <w:r>
+        <w:rPr>
+          <w:rFonts w:cs="Times New Roman"/>
+          <w:szCs w:val="20"/>
+        </w:rPr>
+        <w:t>Overall we believe the project to have been a success we gained a lot of new skills, met the clients requirements set for both sprints and gained strong feedback on the current application. The project has given us a realistic understanding of what it is like to work in an industry environment where you may not have access to a client and when your team is random with a mix of different abilities. The lessons learnt and skills taken away from this project will benefit the team members greatly for future team projects. We believe participating in a project has given us invaluable experience of what it is like work in an industry environment and has benefitted the team significantly.</w:t>
+      </w:r>
+    </w:p>
+    <w:p>
+      <w:pPr>
+        <w:rPr>
+          <w:rFonts w:cs="Times New Roman"/>
           <w:b/>
-        </w:rPr>
-        <w:t xml:space="preserve">Successes </w:t>
-      </w:r>
-    </w:p>
-    <w:p>
-      <w:pPr>
-        <w:pStyle w:val="ListParagraph"/>
-        <w:numPr>
-          <w:ilvl w:val="0"/>
-          <w:numId w:val="10"/>
-        </w:numPr>
-        <w:rPr>
+          <w:szCs w:val="20"/>
+        </w:rPr>
+      </w:pPr>
+      <w:r>
+        <w:rPr>
+          <w:rFonts w:cs="Times New Roman"/>
           <w:b/>
-        </w:rPr>
-      </w:pPr>
-      <w:r>
-        <w:rPr>
-          <w:b/>
-        </w:rPr>
-        <w:t>Issues</w:t>
-      </w:r>
-    </w:p>
-    <w:p>
-      <w:pPr>
-        <w:pStyle w:val="ListParagraph"/>
-        <w:numPr>
-          <w:ilvl w:val="0"/>
-          <w:numId w:val="10"/>
-        </w:numPr>
-        <w:rPr>
-          <w:b/>
-        </w:rPr>
-      </w:pPr>
-      <w:r>
-        <w:rPr>
-          <w:b/>
-        </w:rPr>
-        <w:t>Technique issues</w:t>
-      </w:r>
-    </w:p>
-    <w:p>
-      <w:pPr>
-        <w:pStyle w:val="ListParagraph"/>
-        <w:numPr>
-          <w:ilvl w:val="0"/>
-          <w:numId w:val="10"/>
-        </w:numPr>
-        <w:rPr>
-          <w:b/>
-        </w:rPr>
-      </w:pPr>
-      <w:r>
-        <w:rPr>
-          <w:b/>
-        </w:rPr>
-        <w:t>Lessons learnt</w:t>
-      </w:r>
-    </w:p>
-    <w:p>
-      <w:pPr>
-        <w:pStyle w:val="ListParagraph"/>
-        <w:numPr>
-          <w:ilvl w:val="0"/>
-          <w:numId w:val="10"/>
-        </w:numPr>
-        <w:rPr>
-          <w:b/>
-        </w:rPr>
-      </w:pPr>
-      <w:r>
-        <w:rPr>
-          <w:b/>
-        </w:rPr>
-        <w:t>How to improve in the future</w:t>
-      </w:r>
-    </w:p>
-    <w:p>
-      <w:pPr>
-        <w:pStyle w:val="ListParagraph"/>
-        <w:numPr>
-          <w:ilvl w:val="0"/>
-          <w:numId w:val="10"/>
-        </w:numPr>
-        <w:rPr>
-          <w:b/>
-        </w:rPr>
-      </w:pPr>
-      <w:r>
-        <w:rPr>
-          <w:b/>
-        </w:rPr>
-        <w:t>Personal development training</w:t>
-      </w:r>
-    </w:p>
-    <w:p>
-      <w:pPr>
-        <w:pStyle w:val="ListParagraph"/>
-        <w:numPr>
-          <w:ilvl w:val="0"/>
-          <w:numId w:val="10"/>
-        </w:numPr>
-        <w:rPr>
-          <w:b/>
-        </w:rPr>
-      </w:pPr>
-      <w:r>
-        <w:rPr>
-          <w:b/>
-        </w:rPr>
-        <w:t>Team experience + technological improvement</w:t>
-      </w:r>
-    </w:p>
-    <w:p>
-      <w:pPr>
-        <w:pStyle w:val="ListParagraph"/>
-        <w:numPr>
-          <w:ilvl w:val="0"/>
-          <w:numId w:val="10"/>
-        </w:numPr>
-        <w:rPr>
-          <w:b/>
-        </w:rPr>
-      </w:pPr>
-      <w:r>
-        <w:rPr>
-          <w:b/>
-        </w:rPr>
-        <w:t>James Hutton Institute experience</w:t>
-      </w:r>
-    </w:p>
-    <w:p>
-      <w:pPr>
-        <w:rPr>
-          <w:b/>
-        </w:rPr>
-      </w:pPr>
-    </w:p>
-    <w:p>
-      <w:pPr>
-        <w:rPr>
-          <w:b/>
-        </w:rPr>
-      </w:pPr>
-      <w:r>
-        <w:rPr>
-          <w:b/>
-        </w:rPr>
-        <w:t>Summary &amp; Conclusion</w:t>
-      </w:r>
-    </w:p>
-    <w:p>
-      <w:pPr>
-        <w:rPr>
-          <w:b/>
-        </w:rPr>
-      </w:pPr>
-      <w:r>
-        <w:rPr>
-          <w:b/>
+          <w:szCs w:val="20"/>
         </w:rPr>
         <w:t>Future</w:t>
       </w:r>
@@ -4136,25 +4093,419 @@
     <w:p>
       <w:pPr>
         <w:rPr>
-          <w:b/>
-        </w:rPr>
-      </w:pPr>
-      <w:r>
-        <w:rPr>
-          <w:b/>
-        </w:rPr>
-        <w:t>References</w:t>
-      </w:r>
-    </w:p>
-    <w:p>
-      <w:pPr>
-        <w:rPr>
-          <w:b/>
-        </w:rPr>
-      </w:pPr>
-      <w:r>
-        <w:rPr>
-          <w:b/>
+          <w:rFonts w:cs="Times New Roman"/>
+          <w:szCs w:val="20"/>
+        </w:rPr>
+      </w:pPr>
+      <w:r>
+        <w:rPr>
+          <w:rFonts w:cs="Times New Roman"/>
+          <w:szCs w:val="20"/>
+        </w:rPr>
+        <w:t xml:space="preserve">On a whole we believe the application we believed is a strong product which meets the client expectations but there are several aspects of the project that if we had time we would like to improve on. For example the website we built for the application was built as a mock website to show the client how they would update/insert to the application. We would like to improve the design of the website and possibly be able to delete information from the application through the website depending on if you have the correct admin rights to do so although this would need to be discussed with the client. We feel the website could </w:t>
+      </w:r>
+      <w:r>
+        <w:rPr>
+          <w:rFonts w:cs="Times New Roman"/>
+          <w:szCs w:val="20"/>
+        </w:rPr>
+        <w:lastRenderedPageBreak/>
+        <w:t xml:space="preserve">be built upon quite a bit. Another aspect which could be improved on is the expert system currently the expert system shows images with the question which does not always match we would like to improve this but it would involve a change in database design which we did not have time for in the project. We would like to work with the client to build a better expert system as we did not have much time with the client and we built it just based on the information given. In the website/application you can insert text/images from the website to the application but in the update you can only update the text. In the future we would like to be able to update images in the application as well as view the images in the webpage. Within the application there is quite a few aspects we would like to improve on due to the short time constraints we just didn’t get everything we wanted implemented in the project. As well as improvement we also believe there is a lot to build on in the application with the aid on Professor Torrance </w:t>
+      </w:r>
+      <w:r>
+        <w:rPr>
+          <w:rFonts w:cs="Times New Roman"/>
+          <w:szCs w:val="20"/>
+        </w:rPr>
+        <w:t>and her team which we would a possibility for the future of the application.</w:t>
+      </w:r>
+    </w:p>
+    <w:sdt>
+      <w:sdtPr>
+        <w:id w:val="232980607"/>
+        <w:docPartObj>
+          <w:docPartGallery w:val="Bibliographies"/>
+          <w:docPartUnique/>
+        </w:docPartObj>
+      </w:sdtPr>
+      <w:sdtEndPr>
+        <w:rPr>
+          <w:rFonts w:ascii="Times New Roman" w:eastAsiaTheme="minorHAnsi" w:hAnsi="Times New Roman" w:cstheme="minorBidi"/>
+          <w:color w:val="auto"/>
+          <w:sz w:val="20"/>
+          <w:szCs w:val="22"/>
+          <w:lang w:val="en-GB"/>
+        </w:rPr>
+      </w:sdtEndPr>
+      <w:sdtContent>
+        <w:p>
+          <w:pPr>
+            <w:pStyle w:val="Heading1"/>
+            <w:rPr>
+              <w:rFonts w:ascii="Times New Roman" w:hAnsi="Times New Roman" w:cs="Times New Roman"/>
+              <w:b/>
+              <w:color w:val="auto"/>
+              <w:sz w:val="20"/>
+              <w:szCs w:val="20"/>
+            </w:rPr>
+          </w:pPr>
+          <w:r>
+            <w:rPr>
+              <w:rFonts w:ascii="Times New Roman" w:hAnsi="Times New Roman" w:cs="Times New Roman"/>
+              <w:b/>
+              <w:color w:val="auto"/>
+              <w:sz w:val="20"/>
+              <w:szCs w:val="20"/>
+            </w:rPr>
+            <w:t>References</w:t>
+          </w:r>
+        </w:p>
+        <w:sdt>
+          <w:sdtPr>
+            <w:id w:val="-573587230"/>
+            <w:bibliography/>
+          </w:sdtPr>
+          <w:sdtContent>
+            <w:p>
+              <w:pPr>
+                <w:pStyle w:val="Bibliography"/>
+                <w:rPr>
+                  <w:noProof/>
+                  <w:sz w:val="24"/>
+                  <w:szCs w:val="24"/>
+                  <w:lang w:val="en-US"/>
+                </w:rPr>
+              </w:pPr>
+              <w:r>
+                <w:fldChar w:fldCharType="begin"/>
+              </w:r>
+              <w:r>
+                <w:instrText xml:space="preserve"> BIBLIOGRAPHY </w:instrText>
+              </w:r>
+              <w:r>
+                <w:fldChar w:fldCharType="separate"/>
+              </w:r>
+              <w:r>
+                <w:rPr>
+                  <w:noProof/>
+                  <w:lang w:val="en-US"/>
+                </w:rPr>
+                <w:t xml:space="preserve">Airtel Malawi, n.d. </w:t>
+              </w:r>
+              <w:r>
+                <w:rPr>
+                  <w:i/>
+                  <w:iCs/>
+                  <w:noProof/>
+                  <w:lang w:val="en-US"/>
+                </w:rPr>
+                <w:t xml:space="preserve">Airtel Malawi Facebook. </w:t>
+              </w:r>
+              <w:r>
+                <w:rPr>
+                  <w:noProof/>
+                  <w:lang w:val="en-US"/>
+                </w:rPr>
+                <w:t xml:space="preserve">[Online] </w:t>
+              </w:r>
+              <w:r>
+                <w:rPr>
+                  <w:noProof/>
+                  <w:lang w:val="en-US"/>
+                </w:rPr>
+                <w:br/>
+                <w:t xml:space="preserve">Available at: </w:t>
+              </w:r>
+              <w:r>
+                <w:rPr>
+                  <w:noProof/>
+                  <w:u w:val="single"/>
+                  <w:lang w:val="en-US"/>
+                </w:rPr>
+                <w:t>https://www.facebook.com/pages/Airtel-Malawi/146777668735018</w:t>
+              </w:r>
+              <w:r>
+                <w:rPr>
+                  <w:noProof/>
+                  <w:lang w:val="en-US"/>
+                </w:rPr>
+                <w:br/>
+                <w:t>[Accessed 21 September 2014].</w:t>
+              </w:r>
+            </w:p>
+            <w:p>
+              <w:pPr>
+                <w:pStyle w:val="Bibliography"/>
+                <w:rPr>
+                  <w:noProof/>
+                  <w:lang w:val="en-US"/>
+                </w:rPr>
+              </w:pPr>
+              <w:r>
+                <w:rPr>
+                  <w:noProof/>
+                  <w:lang w:val="en-US"/>
+                </w:rPr>
+                <w:t xml:space="preserve">Airtel Malawi, n.d. </w:t>
+              </w:r>
+              <w:r>
+                <w:rPr>
+                  <w:i/>
+                  <w:iCs/>
+                  <w:noProof/>
+                  <w:lang w:val="en-US"/>
+                </w:rPr>
+                <w:t xml:space="preserve">Devices. </w:t>
+              </w:r>
+              <w:r>
+                <w:rPr>
+                  <w:noProof/>
+                  <w:lang w:val="en-US"/>
+                </w:rPr>
+                <w:t xml:space="preserve">[Online] </w:t>
+              </w:r>
+              <w:r>
+                <w:rPr>
+                  <w:noProof/>
+                  <w:lang w:val="en-US"/>
+                </w:rPr>
+                <w:br/>
+                <w:t xml:space="preserve">Available at: </w:t>
+              </w:r>
+              <w:r>
+                <w:rPr>
+                  <w:noProof/>
+                  <w:u w:val="single"/>
+                  <w:lang w:val="en-US"/>
+                </w:rPr>
+                <w:t>http://africa.airtel.com/wps/wcm/connect/africarevamp/Malawi/home/personal/devices</w:t>
+              </w:r>
+              <w:r>
+                <w:rPr>
+                  <w:noProof/>
+                  <w:lang w:val="en-US"/>
+                </w:rPr>
+                <w:br/>
+                <w:t>[Accessed 21 September 2014].</w:t>
+              </w:r>
+            </w:p>
+            <w:p>
+              <w:pPr>
+                <w:pStyle w:val="Bibliography"/>
+                <w:rPr>
+                  <w:noProof/>
+                  <w:lang w:val="en-US"/>
+                </w:rPr>
+              </w:pPr>
+              <w:r>
+                <w:rPr>
+                  <w:noProof/>
+                  <w:lang w:val="en-US"/>
+                </w:rPr>
+                <w:t xml:space="preserve">Cellular Abroad, n.d. </w:t>
+              </w:r>
+              <w:r>
+                <w:rPr>
+                  <w:i/>
+                  <w:iCs/>
+                  <w:noProof/>
+                  <w:lang w:val="en-US"/>
+                </w:rPr>
+                <w:t xml:space="preserve">SIM &amp; Cell Phone Packages For Malawi. </w:t>
+              </w:r>
+              <w:r>
+                <w:rPr>
+                  <w:noProof/>
+                  <w:lang w:val="en-US"/>
+                </w:rPr>
+                <w:t xml:space="preserve">[Online] </w:t>
+              </w:r>
+              <w:r>
+                <w:rPr>
+                  <w:noProof/>
+                  <w:lang w:val="en-US"/>
+                </w:rPr>
+                <w:br/>
+                <w:t xml:space="preserve">Available at: </w:t>
+              </w:r>
+              <w:r>
+                <w:rPr>
+                  <w:noProof/>
+                  <w:u w:val="single"/>
+                  <w:lang w:val="en-US"/>
+                </w:rPr>
+                <w:t>http://www.cellularabroad.com/packages-malawi.html</w:t>
+              </w:r>
+              <w:r>
+                <w:rPr>
+                  <w:noProof/>
+                  <w:lang w:val="en-US"/>
+                </w:rPr>
+                <w:br/>
+                <w:t>[Accessed 21 September 2014].</w:t>
+              </w:r>
+            </w:p>
+            <w:p>
+              <w:pPr>
+                <w:pStyle w:val="Bibliography"/>
+                <w:rPr>
+                  <w:noProof/>
+                  <w:lang w:val="en-US"/>
+                </w:rPr>
+              </w:pPr>
+              <w:r>
+                <w:rPr>
+                  <w:noProof/>
+                  <w:lang w:val="en-US"/>
+                </w:rPr>
+                <w:t xml:space="preserve">James Hutton Institute, 2014. </w:t>
+              </w:r>
+              <w:r>
+                <w:rPr>
+                  <w:i/>
+                  <w:iCs/>
+                  <w:noProof/>
+                  <w:lang w:val="en-US"/>
+                </w:rPr>
+                <w:t xml:space="preserve">Specification For Project, </w:t>
+              </w:r>
+              <w:r>
+                <w:rPr>
+                  <w:noProof/>
+                  <w:lang w:val="en-US"/>
+                </w:rPr>
+                <w:t>s.l.: s.n.</w:t>
+              </w:r>
+            </w:p>
+            <w:p>
+              <w:pPr>
+                <w:pStyle w:val="Bibliography"/>
+                <w:rPr>
+                  <w:noProof/>
+                  <w:lang w:val="en-US"/>
+                </w:rPr>
+              </w:pPr>
+              <w:r>
+                <w:rPr>
+                  <w:noProof/>
+                  <w:lang w:val="en-US"/>
+                </w:rPr>
+                <w:t xml:space="preserve">James Hutton Institute, n.d. </w:t>
+              </w:r>
+              <w:r>
+                <w:rPr>
+                  <w:i/>
+                  <w:iCs/>
+                  <w:noProof/>
+                  <w:lang w:val="en-US"/>
+                </w:rPr>
+                <w:t xml:space="preserve">Staff - Lesley Torrance. </w:t>
+              </w:r>
+              <w:r>
+                <w:rPr>
+                  <w:noProof/>
+                  <w:lang w:val="en-US"/>
+                </w:rPr>
+                <w:t xml:space="preserve">[Online] </w:t>
+              </w:r>
+              <w:r>
+                <w:rPr>
+                  <w:noProof/>
+                  <w:lang w:val="en-US"/>
+                </w:rPr>
+                <w:br/>
+                <w:t>[Accessed 28 September 2014].</w:t>
+              </w:r>
+            </w:p>
+            <w:p>
+              <w:pPr>
+                <w:pStyle w:val="Bibliography"/>
+                <w:rPr>
+                  <w:noProof/>
+                  <w:lang w:val="en-US"/>
+                </w:rPr>
+              </w:pPr>
+              <w:r>
+                <w:rPr>
+                  <w:noProof/>
+                  <w:lang w:val="en-US"/>
+                </w:rPr>
+                <w:t xml:space="preserve">SQLite , n.d. </w:t>
+              </w:r>
+              <w:r>
+                <w:rPr>
+                  <w:i/>
+                  <w:iCs/>
+                  <w:noProof/>
+                  <w:lang w:val="en-US"/>
+                </w:rPr>
+                <w:t xml:space="preserve">SQLite Features. </w:t>
+              </w:r>
+              <w:r>
+                <w:rPr>
+                  <w:noProof/>
+                  <w:lang w:val="en-US"/>
+                </w:rPr>
+                <w:t xml:space="preserve">[Online] </w:t>
+              </w:r>
+              <w:r>
+                <w:rPr>
+                  <w:noProof/>
+                  <w:lang w:val="en-US"/>
+                </w:rPr>
+                <w:br/>
+                <w:t xml:space="preserve">Available at: </w:t>
+              </w:r>
+              <w:r>
+                <w:rPr>
+                  <w:noProof/>
+                  <w:u w:val="single"/>
+                  <w:lang w:val="en-US"/>
+                </w:rPr>
+                <w:t>http://www.sqlite.org/features.html</w:t>
+              </w:r>
+              <w:r>
+                <w:rPr>
+                  <w:noProof/>
+                  <w:lang w:val="en-US"/>
+                </w:rPr>
+                <w:br/>
+                <w:t>[Accessed 21 September 2014].</w:t>
+              </w:r>
+            </w:p>
+            <w:p>
+              <w:r>
+                <w:rPr>
+                  <w:b/>
+                  <w:bCs/>
+                  <w:noProof/>
+                </w:rPr>
+                <w:fldChar w:fldCharType="end"/>
+              </w:r>
+            </w:p>
+          </w:sdtContent>
+        </w:sdt>
+      </w:sdtContent>
+    </w:sdt>
+    <w:p>
+      <w:pPr>
+        <w:rPr>
+          <w:rFonts w:cs="Times New Roman"/>
+          <w:szCs w:val="20"/>
+        </w:rPr>
+      </w:pPr>
+    </w:p>
+    <w:p>
+      <w:pPr>
+        <w:rPr>
+          <w:rFonts w:cs="Times New Roman"/>
+          <w:szCs w:val="20"/>
+        </w:rPr>
+      </w:pPr>
+      <w:r>
+        <w:rPr>
+          <w:rFonts w:cs="Times New Roman"/>
+          <w:szCs w:val="20"/>
         </w:rPr>
         <w:t>Appendix</w:t>
       </w:r>
@@ -4210,6 +4561,7 @@
         <w:rPr>
           <w:b/>
         </w:rPr>
+        <w:lastRenderedPageBreak/>
         <w:t>Risk assessment</w:t>
       </w:r>
     </w:p>
@@ -4336,7 +4688,6 @@
         <w:rPr>
           <w:b/>
         </w:rPr>
-        <w:lastRenderedPageBreak/>
         <w:t>Log book</w:t>
       </w:r>
     </w:p>
@@ -4377,6 +4728,244 @@
         </w:rPr>
         <w:t>Binded + on disk</w:t>
       </w:r>
+    </w:p>
+    <w:p>
+      <w:pPr>
+        <w:rPr>
+          <w:rFonts w:cs="Times New Roman"/>
+          <w:szCs w:val="20"/>
+        </w:rPr>
+      </w:pPr>
+    </w:p>
+    <w:p>
+      <w:pPr>
+        <w:rPr>
+          <w:rFonts w:cs="Times New Roman"/>
+          <w:szCs w:val="20"/>
+        </w:rPr>
+      </w:pPr>
+    </w:p>
+    <w:p>
+      <w:pPr>
+        <w:rPr>
+          <w:rFonts w:cs="Times New Roman"/>
+          <w:szCs w:val="20"/>
+        </w:rPr>
+      </w:pPr>
+    </w:p>
+    <w:p>
+      <w:pPr>
+        <w:rPr>
+          <w:rFonts w:cs="Times New Roman"/>
+          <w:szCs w:val="20"/>
+        </w:rPr>
+      </w:pPr>
+    </w:p>
+    <w:p>
+      <w:pPr>
+        <w:rPr>
+          <w:rFonts w:cs="Times New Roman"/>
+          <w:szCs w:val="20"/>
+        </w:rPr>
+      </w:pPr>
+    </w:p>
+    <w:p>
+      <w:pPr>
+        <w:rPr>
+          <w:rFonts w:cs="Times New Roman"/>
+          <w:szCs w:val="20"/>
+        </w:rPr>
+      </w:pPr>
+    </w:p>
+    <w:p>
+      <w:pPr>
+        <w:rPr>
+          <w:rFonts w:cs="Times New Roman"/>
+          <w:szCs w:val="20"/>
+        </w:rPr>
+      </w:pPr>
+    </w:p>
+    <w:p>
+      <w:pPr>
+        <w:rPr>
+          <w:rFonts w:cs="Times New Roman"/>
+          <w:szCs w:val="20"/>
+        </w:rPr>
+      </w:pPr>
+    </w:p>
+    <w:p>
+      <w:pPr>
+        <w:rPr>
+          <w:rFonts w:cs="Times New Roman"/>
+          <w:szCs w:val="20"/>
+        </w:rPr>
+      </w:pPr>
+    </w:p>
+    <w:p>
+      <w:pPr>
+        <w:rPr>
+          <w:rFonts w:cs="Times New Roman"/>
+          <w:szCs w:val="20"/>
+        </w:rPr>
+      </w:pPr>
+    </w:p>
+    <w:p>
+      <w:pPr>
+        <w:rPr>
+          <w:rFonts w:cs="Times New Roman"/>
+          <w:szCs w:val="20"/>
+        </w:rPr>
+      </w:pPr>
+    </w:p>
+    <w:p>
+      <w:pPr>
+        <w:rPr>
+          <w:rFonts w:cs="Times New Roman"/>
+          <w:szCs w:val="20"/>
+        </w:rPr>
+      </w:pPr>
+    </w:p>
+    <w:p>
+      <w:pPr>
+        <w:rPr>
+          <w:rFonts w:cs="Times New Roman"/>
+          <w:szCs w:val="20"/>
+        </w:rPr>
+      </w:pPr>
+    </w:p>
+    <w:p>
+      <w:pPr>
+        <w:rPr>
+          <w:rFonts w:cs="Times New Roman"/>
+          <w:szCs w:val="20"/>
+        </w:rPr>
+      </w:pPr>
+    </w:p>
+    <w:p>
+      <w:pPr>
+        <w:rPr>
+          <w:rFonts w:cs="Times New Roman"/>
+          <w:szCs w:val="20"/>
+        </w:rPr>
+      </w:pPr>
+    </w:p>
+    <w:p>
+      <w:pPr>
+        <w:rPr>
+          <w:rFonts w:cs="Times New Roman"/>
+          <w:szCs w:val="20"/>
+        </w:rPr>
+      </w:pPr>
+    </w:p>
+    <w:p>
+      <w:pPr>
+        <w:rPr>
+          <w:rFonts w:cs="Times New Roman"/>
+          <w:szCs w:val="20"/>
+        </w:rPr>
+      </w:pPr>
+    </w:p>
+    <w:p>
+      <w:pPr>
+        <w:rPr>
+          <w:rFonts w:cs="Times New Roman"/>
+          <w:szCs w:val="20"/>
+        </w:rPr>
+      </w:pPr>
+    </w:p>
+    <w:p>
+      <w:pPr>
+        <w:rPr>
+          <w:rFonts w:cs="Times New Roman"/>
+          <w:szCs w:val="20"/>
+        </w:rPr>
+      </w:pPr>
+    </w:p>
+    <w:p>
+      <w:pPr>
+        <w:rPr>
+          <w:rFonts w:cs="Times New Roman"/>
+          <w:szCs w:val="20"/>
+        </w:rPr>
+      </w:pPr>
+    </w:p>
+    <w:p>
+      <w:pPr>
+        <w:rPr>
+          <w:rFonts w:cs="Times New Roman"/>
+          <w:szCs w:val="20"/>
+        </w:rPr>
+      </w:pPr>
+    </w:p>
+    <w:p>
+      <w:pPr>
+        <w:rPr>
+          <w:rFonts w:cs="Times New Roman"/>
+          <w:szCs w:val="20"/>
+        </w:rPr>
+      </w:pPr>
+    </w:p>
+    <w:p>
+      <w:pPr>
+        <w:rPr>
+          <w:rFonts w:cs="Times New Roman"/>
+          <w:szCs w:val="20"/>
+        </w:rPr>
+      </w:pPr>
+    </w:p>
+    <w:p>
+      <w:pPr>
+        <w:rPr>
+          <w:rFonts w:cs="Times New Roman"/>
+          <w:szCs w:val="20"/>
+        </w:rPr>
+      </w:pPr>
+    </w:p>
+    <w:p>
+      <w:pPr>
+        <w:rPr>
+          <w:rFonts w:cs="Times New Roman"/>
+          <w:szCs w:val="20"/>
+        </w:rPr>
+      </w:pPr>
+    </w:p>
+    <w:p>
+      <w:pPr>
+        <w:rPr>
+          <w:rFonts w:cs="Times New Roman"/>
+          <w:szCs w:val="20"/>
+        </w:rPr>
+      </w:pPr>
+    </w:p>
+    <w:p>
+      <w:pPr>
+        <w:rPr>
+          <w:rFonts w:cs="Times New Roman"/>
+          <w:szCs w:val="20"/>
+        </w:rPr>
+      </w:pPr>
+      <w:r>
+        <w:rPr>
+          <w:rFonts w:cs="Times New Roman"/>
+          <w:szCs w:val="20"/>
+        </w:rPr>
+        <w:t xml:space="preserve">                                                                                                                   </w:t>
+      </w:r>
+    </w:p>
+    <w:p>
+      <w:pPr>
+        <w:rPr>
+          <w:rFonts w:cs="Times New Roman"/>
+          <w:szCs w:val="20"/>
+        </w:rPr>
+      </w:pPr>
+    </w:p>
+    <w:p>
+      <w:pPr>
+        <w:rPr>
+          <w:b/>
+        </w:rPr>
+      </w:pPr>
     </w:p>
     <w:p>
       <w:pPr>
@@ -4525,7 +5114,7 @@
           <w:rPr>
             <w:noProof/>
           </w:rPr>
-          <w:t>12</w:t>
+          <w:t>1</w:t>
         </w:r>
         <w:r>
           <w:rPr>
@@ -7635,6 +8224,29 @@
       <w:sz w:val="20"/>
     </w:rPr>
   </w:style>
+  <w:style w:type="paragraph" w:styleId="Heading1">
+    <w:name w:val="heading 1"/>
+    <w:basedOn w:val="Normal"/>
+    <w:next w:val="Normal"/>
+    <w:link w:val="Heading1Char"/>
+    <w:uiPriority w:val="9"/>
+    <w:qFormat/>
+    <w:rsid w:val="00F913E3"/>
+    <w:pPr>
+      <w:keepNext/>
+      <w:keepLines/>
+      <w:spacing w:before="240" w:after="0" w:line="259" w:lineRule="auto"/>
+      <w:jc w:val="left"/>
+      <w:outlineLvl w:val="0"/>
+    </w:pPr>
+    <w:rPr>
+      <w:rFonts w:asciiTheme="majorHAnsi" w:eastAsiaTheme="majorEastAsia" w:hAnsiTheme="majorHAnsi" w:cstheme="majorBidi"/>
+      <w:color w:val="2E74B5" w:themeColor="accent1" w:themeShade="BF"/>
+      <w:sz w:val="32"/>
+      <w:szCs w:val="32"/>
+      <w:lang w:val="en-US"/>
+    </w:rPr>
+  </w:style>
   <w:style w:type="character" w:default="1" w:styleId="DefaultParagraphFont">
     <w:name w:val="Default Paragraph Font"/>
     <w:uiPriority w:val="1"/>
@@ -7793,6 +8405,28 @@
       <w:rFonts w:ascii="Times New Roman" w:hAnsi="Times New Roman"/>
       <w:sz w:val="20"/>
     </w:rPr>
+  </w:style>
+  <w:style w:type="character" w:customStyle="1" w:styleId="Heading1Char">
+    <w:name w:val="Heading 1 Char"/>
+    <w:basedOn w:val="DefaultParagraphFont"/>
+    <w:link w:val="Heading1"/>
+    <w:uiPriority w:val="9"/>
+    <w:rsid w:val="00F913E3"/>
+    <w:rPr>
+      <w:rFonts w:asciiTheme="majorHAnsi" w:eastAsiaTheme="majorEastAsia" w:hAnsiTheme="majorHAnsi" w:cstheme="majorBidi"/>
+      <w:color w:val="2E74B5" w:themeColor="accent1" w:themeShade="BF"/>
+      <w:sz w:val="32"/>
+      <w:szCs w:val="32"/>
+      <w:lang w:val="en-US"/>
+    </w:rPr>
+  </w:style>
+  <w:style w:type="paragraph" w:styleId="Bibliography">
+    <w:name w:val="Bibliography"/>
+    <w:basedOn w:val="Normal"/>
+    <w:next w:val="Normal"/>
+    <w:uiPriority w:val="37"/>
+    <w:unhideWhenUsed/>
+    <w:rsid w:val="00F913E3"/>
   </w:style>
 </w:styles>
 </file>
@@ -8090,7 +8724,7 @@
     <b:MonthAccessed>September</b:MonthAccessed>
     <b:DayAccessed>21</b:DayAccessed>
     <b:URL>http://africa.airtel.com/wps/wcm/connect/africarevamp/Malawi/home/personal/devices</b:URL>
-    <b:RefOrder>5</b:RefOrder>
+    <b:RefOrder>4</b:RefOrder>
   </b:Source>
   <b:Source>
     <b:Tag>Cel14</b:Tag>
@@ -8106,7 +8740,7 @@
     <b:MonthAccessed>September</b:MonthAccessed>
     <b:DayAccessed>21</b:DayAccessed>
     <b:URL>http://www.cellularabroad.com/packages-malawi.html</b:URL>
-    <b:RefOrder>4</b:RefOrder>
+    <b:RefOrder>5</b:RefOrder>
   </b:Source>
   <b:Source>
     <b:Tag>Air14</b:Tag>
@@ -8156,7 +8790,7 @@
 </file>
 
 <file path=customXml/itemProps1.xml><?xml version="1.0" encoding="utf-8"?>
-<ds:datastoreItem xmlns:ds="http://schemas.openxmlformats.org/officeDocument/2006/customXml" ds:itemID="{4A78D504-E63B-4BCD-870C-5E13DB32BEBA}">
+<ds:datastoreItem xmlns:ds="http://schemas.openxmlformats.org/officeDocument/2006/customXml" ds:itemID="{EE136030-AFE4-4E9F-914D-E0E886CFA53A}">
   <ds:schemaRefs>
     <ds:schemaRef ds:uri="http://schemas.openxmlformats.org/officeDocument/2006/bibliography"/>
   </ds:schemaRefs>

</xml_diff>